<commit_message>
Adding diagram captions and changing spacing.
</commit_message>
<xml_diff>
--- a/docs/Mago Debugger - Debug Tech.docx
+++ b/docs/Mago Debugger - Debug Tech.docx
@@ -11,7 +11,13 @@
         </w:docPartObj>
       </w:sdtPr>
       <w:sdtContent>
-        <w:p/>
+        <w:p>
+          <w:pPr>
+            <w:tabs>
+              <w:tab w:val="left" w:pos="2790"/>
+            </w:tabs>
+          </w:pPr>
+        </w:p>
         <w:tbl>
           <w:tblPr>
             <w:tblpPr w:leftFromText="187" w:rightFromText="187" w:horzAnchor="margin" w:tblpXSpec="right" w:tblpYSpec="top"/>
@@ -42,9 +48,6 @@
                 </w:rPr>
                 <w:alias w:val="Title"/>
                 <w:id w:val="13553149"/>
-                <w:placeholder>
-                  <w:docPart w:val="98493BB043294D9098D41111F83D1A26"/>
-                </w:placeholder>
                 <w:dataBinding w:prefixMappings="xmlns:ns0='http://schemas.openxmlformats.org/package/2006/metadata/core-properties' xmlns:ns1='http://purl.org/dc/elements/1.1/'" w:xpath="/ns0:coreProperties[1]/ns1:title[1]" w:storeItemID="{6C3C8BC8-F283-45AE-878A-BAB7291924A1}"/>
                 <w:text/>
               </w:sdtPr>
@@ -84,9 +87,6 @@
                 </w:rPr>
                 <w:alias w:val="Subtitle"/>
                 <w:id w:val="13553153"/>
-                <w:placeholder>
-                  <w:docPart w:val="6DD0F2522F8C495697A56EB5F47B607B"/>
-                </w:placeholder>
                 <w:dataBinding w:prefixMappings="xmlns:ns0='http://schemas.openxmlformats.org/package/2006/metadata/core-properties' xmlns:ns1='http://purl.org/dc/elements/1.1/'" w:xpath="/ns0:coreProperties[1]/ns1:subject[1]" w:storeItemID="{6C3C8BC8-F283-45AE-878A-BAB7291924A1}"/>
                 <w:text/>
               </w:sdtPr>
@@ -621,13 +621,11 @@
         <w:t>The debuggee will not run again until this call.</w:t>
       </w:r>
     </w:p>
-    <w:p/>
-    <w:p>
-      <w:r>
-        <w:rPr>
-          <w:noProof/>
-          <w:lang w:bidi="ar-SA"/>
-        </w:rPr>
+    <w:p>
+      <w:pPr>
+        <w:pStyle w:val="Picture"/>
+      </w:pPr>
+      <w:r>
         <w:drawing>
           <wp:inline distT="0" distB="0" distL="0" distR="0">
             <wp:extent cx="3657600" cy="1235359"/>
@@ -665,36 +663,57 @@
         </w:drawing>
       </w:r>
     </w:p>
-    <w:p/>
-    <w:p>
+    <w:p>
+      <w:pPr>
+        <w:pStyle w:val="Caption"/>
+      </w:pPr>
+      <w:r>
+        <w:t xml:space="preserve">Figure </w:t>
+      </w:r>
+      <w:fldSimple w:instr=" SEQ Figure \* ARABIC ">
+        <w:r>
+          <w:rPr>
+            <w:noProof/>
+          </w:rPr>
+          <w:t>1</w:t>
+        </w:r>
+      </w:fldSimple>
+      <w:r>
+        <w:rPr>
+          <w:noProof/>
+        </w:rPr>
+        <w:t xml:space="preserve"> A debuggee's break and run mode cycle.</w:t>
+      </w:r>
+    </w:p>
+    <w:p>
+      <w:r>
+        <w:t>The debugger can debug more than one process at a time</w:t>
+      </w:r>
+      <w:r>
+        <w:t>. Debug events from each debuggee are added to the same queue.</w:t>
+      </w:r>
+      <w:r>
+        <w:t xml:space="preserve"> ContinueDebugEvent takes the process ID of the debuggee to resume</w:t>
+      </w:r>
+      <w:r>
+        <w:t>, so debug</w:t>
+      </w:r>
+      <w:r>
+        <w:t>g</w:t>
+      </w:r>
+      <w:r>
+        <w:t>ees can be resumed in an order different from the break events that suspended them</w:t>
+      </w:r>
+      <w:r>
+        <w:t>.</w:t>
+      </w:r>
+    </w:p>
+    <w:p>
+      <w:pPr>
+        <w:pStyle w:val="Heading3"/>
+      </w:pPr>
       <w:r>
         <w:lastRenderedPageBreak/>
-        <w:t>The debugger can debug more than one process at a time</w:t>
-      </w:r>
-      <w:r>
-        <w:t>. Debug events from each debuggee are added to the same queue.</w:t>
-      </w:r>
-      <w:r>
-        <w:t xml:space="preserve"> ContinueDebugEvent takes the process ID of the debuggee to resume</w:t>
-      </w:r>
-      <w:r>
-        <w:t>, so debug</w:t>
-      </w:r>
-      <w:r>
-        <w:t>g</w:t>
-      </w:r>
-      <w:r>
-        <w:t>ees can be resumed in an order different from the break events that suspended them</w:t>
-      </w:r>
-      <w:r>
-        <w:t>.</w:t>
-      </w:r>
-    </w:p>
-    <w:p>
-      <w:pPr>
-        <w:pStyle w:val="Heading3"/>
-      </w:pPr>
-      <w:r>
         <w:t>Debugger Threading</w:t>
       </w:r>
     </w:p>
@@ -829,13 +848,11 @@
         <w:t xml:space="preserve"> and marshalling commands that affect the debuggee from another thread (like the UI thread) to the debugger thread.</w:t>
       </w:r>
     </w:p>
-    <w:p/>
-    <w:p>
-      <w:r>
-        <w:rPr>
-          <w:noProof/>
-          <w:lang w:bidi="ar-SA"/>
-        </w:rPr>
+    <w:p>
+      <w:pPr>
+        <w:pStyle w:val="Picture"/>
+      </w:pPr>
+      <w:r>
         <w:drawing>
           <wp:inline distT="0" distB="0" distL="0" distR="0">
             <wp:extent cx="5943600" cy="1731645"/>
@@ -873,7 +890,28 @@
         </w:drawing>
       </w:r>
     </w:p>
-    <w:p/>
+    <w:p>
+      <w:pPr>
+        <w:pStyle w:val="Caption"/>
+      </w:pPr>
+      <w:r>
+        <w:t xml:space="preserve">Figure </w:t>
+      </w:r>
+      <w:fldSimple w:instr=" SEQ Figure \* ARABIC ">
+        <w:r>
+          <w:rPr>
+            <w:noProof/>
+          </w:rPr>
+          <w:t>2</w:t>
+        </w:r>
+      </w:fldSimple>
+      <w:r>
+        <w:rPr>
+          <w:noProof/>
+        </w:rPr>
+        <w:t xml:space="preserve"> Commands are dispatched to the monitor thread which takes turns processing them and events that are queued from debuggees.</w:t>
+      </w:r>
+    </w:p>
     <w:p>
       <w:r>
         <w:t>We alternate between processing events and processing commands. This keeps both tasks responsive.</w:t>
@@ -890,53 +928,274 @@
         <w:pStyle w:val="Heading2"/>
       </w:pPr>
       <w:r>
+        <w:t>Operations</w:t>
+      </w:r>
+    </w:p>
+    <w:p>
+      <w:r>
+        <w:t xml:space="preserve">The Windows Debug APIs offer limited </w:t>
+      </w:r>
+      <w:r>
+        <w:t xml:space="preserve">set of </w:t>
+      </w:r>
+      <w:r>
+        <w:t>operations for manipulating and inspecting debuggees</w:t>
+      </w:r>
+      <w:r>
+        <w:t>.</w:t>
+      </w:r>
+      <w:r>
+        <w:t xml:space="preserve"> </w:t>
+      </w:r>
+      <w:r>
+        <w:t xml:space="preserve">But they are powerful enough to </w:t>
+      </w:r>
+      <w:r>
+        <w:t>use as the basis for more sophisticated operations</w:t>
+      </w:r>
+      <w:r>
+        <w:t>.</w:t>
+      </w:r>
+    </w:p>
+    <w:p>
+      <w:pPr>
+        <w:pStyle w:val="Heading3"/>
+      </w:pPr>
+      <w:r>
+        <w:t>Inspecting</w:t>
+      </w:r>
+    </w:p>
+    <w:p>
+      <w:r>
+        <w:t>Use these functions to access any block of memory</w:t>
+      </w:r>
+      <w:r>
+        <w:t xml:space="preserve"> in a debuggee</w:t>
+      </w:r>
+      <w:r>
+        <w:t>:</w:t>
+      </w:r>
+    </w:p>
+    <w:p>
+      <w:pPr>
+        <w:pStyle w:val="ListParagraph"/>
+      </w:pPr>
+      <w:r>
         <w:lastRenderedPageBreak/>
-        <w:t>Operations</w:t>
-      </w:r>
-    </w:p>
-    <w:p>
-      <w:r>
-        <w:t xml:space="preserve">The Windows Debug APIs offer limited </w:t>
-      </w:r>
-      <w:r>
-        <w:t xml:space="preserve">set of </w:t>
-      </w:r>
-      <w:r>
-        <w:t>operations for manipulating and inspecting debuggees</w:t>
+        <w:t>ReadProcessMemory</w:t>
+      </w:r>
+    </w:p>
+    <w:p>
+      <w:pPr>
+        <w:pStyle w:val="ListParagraph"/>
+      </w:pPr>
+      <w:r>
+        <w:t>WriteProcessMemory</w:t>
+      </w:r>
+    </w:p>
+    <w:p>
+      <w:r>
+        <w:t>The r</w:t>
+      </w:r>
+      <w:r>
+        <w:t xml:space="preserve">egisters </w:t>
+      </w:r>
+      <w:r>
+        <w:t xml:space="preserve">of a thread </w:t>
+      </w:r>
+      <w:r>
+        <w:t>can be accessed by calling:</w:t>
+      </w:r>
+    </w:p>
+    <w:p>
+      <w:pPr>
+        <w:pStyle w:val="ListParagraph"/>
+      </w:pPr>
+      <w:r>
+        <w:t>GetThreadContext</w:t>
+      </w:r>
+    </w:p>
+    <w:p>
+      <w:pPr>
+        <w:pStyle w:val="ListParagraph"/>
+      </w:pPr>
+      <w:r>
+        <w:t>SetThreadContext</w:t>
+      </w:r>
+    </w:p>
+    <w:p>
+      <w:pPr>
+        <w:pStyle w:val="Heading3"/>
+      </w:pPr>
+      <w:r>
+        <w:t>Controlling</w:t>
+      </w:r>
+    </w:p>
+    <w:p>
+      <w:r>
+        <w:t>While stepp</w:t>
+      </w:r>
+      <w:r>
+        <w:t>ing, it’s</w:t>
+      </w:r>
+      <w:r>
+        <w:t xml:space="preserve"> useful to have fine grained control over what threads run:</w:t>
+      </w:r>
+    </w:p>
+    <w:p>
+      <w:pPr>
+        <w:pStyle w:val="ListParagraph"/>
+      </w:pPr>
+      <w:r>
+        <w:t>SuspendThread</w:t>
+      </w:r>
+    </w:p>
+    <w:p>
+      <w:pPr>
+        <w:pStyle w:val="ListParagraph"/>
+      </w:pPr>
+      <w:r>
+        <w:t>ResumeThread</w:t>
+      </w:r>
+    </w:p>
+    <w:p>
+      <w:pPr>
+        <w:pStyle w:val="Heading3"/>
+      </w:pPr>
+      <w:r>
+        <w:t>Exceptions</w:t>
+      </w:r>
+    </w:p>
+    <w:p>
+      <w:r>
+        <w:t>In the discussion of break events</w:t>
+      </w:r>
+      <w:r>
+        <w:t xml:space="preserve">, breakpoints, stepping, and forceful breaks were not mentioned. On Windows, </w:t>
+      </w:r>
+      <w:r>
+        <w:t>Exception notifications are used for these other notifications, in addition to arbitrary system and user exceptions.</w:t>
+      </w:r>
+    </w:p>
+    <w:p>
+      <w:r>
+        <w:t>Some predefined exceptions are:</w:t>
+      </w:r>
+    </w:p>
+    <w:p>
+      <w:pPr>
+        <w:pStyle w:val="ListParagraph"/>
+      </w:pPr>
+      <w:r>
+        <w:t>EXCEPTION_ACCESS_VIOLATION</w:t>
+      </w:r>
+    </w:p>
+    <w:p>
+      <w:pPr>
+        <w:pStyle w:val="ListParagraph"/>
+      </w:pPr>
+      <w:r>
+        <w:t>EXCEPTION_BREAKPOINT</w:t>
+      </w:r>
+    </w:p>
+    <w:p>
+      <w:pPr>
+        <w:pStyle w:val="ListParagraph"/>
+      </w:pPr>
+      <w:r>
+        <w:t>EXCEPTION_ILLEGAL_INSTRUCTION</w:t>
+      </w:r>
+    </w:p>
+    <w:p>
+      <w:pPr>
+        <w:pStyle w:val="ListParagraph"/>
+      </w:pPr>
+      <w:r>
+        <w:t>EXCEPTION_INT_DIVIDE_BY_ZERO</w:t>
+      </w:r>
+    </w:p>
+    <w:p>
+      <w:pPr>
+        <w:pStyle w:val="ListParagraph"/>
+      </w:pPr>
+      <w:r>
+        <w:t>EXCEPTION_SINGLE_STEP</w:t>
+      </w:r>
+    </w:p>
+    <w:p>
+      <w:pPr>
+        <w:pStyle w:val="ListParagraph"/>
+      </w:pPr>
+      <w:r>
+        <w:t>EXCEPTION_STACK_OVERFLOW</w:t>
+      </w:r>
+    </w:p>
+    <w:p>
+      <w:r>
+        <w:t xml:space="preserve">Of these, two are used </w:t>
+      </w:r>
+      <w:r>
+        <w:t xml:space="preserve">in </w:t>
+      </w:r>
+      <w:r>
+        <w:t>detecting</w:t>
+      </w:r>
+      <w:r>
+        <w:t xml:space="preserve"> breakpoints, stepping, and forceful (async</w:t>
+      </w:r>
+      <w:r>
+        <w:t xml:space="preserve">) </w:t>
+      </w:r>
+      <w:r>
+        <w:t>breaks</w:t>
+      </w:r>
+      <w:r>
+        <w:t xml:space="preserve"> on the x86 architecture</w:t>
+      </w:r>
+      <w:r>
+        <w:t>: EXCEPTION_BREAKPOINT and EXCEPTION_SINGLE_STEP</w:t>
       </w:r>
       <w:r>
         <w:t>.</w:t>
       </w:r>
-      <w:r>
-        <w:t xml:space="preserve"> </w:t>
-      </w:r>
-      <w:r>
-        <w:t xml:space="preserve">But they are powerful enough to </w:t>
-      </w:r>
-      <w:r>
-        <w:t>use as the basis for more sophisticated operations</w:t>
+    </w:p>
+    <w:p>
+      <w:pPr>
+        <w:pStyle w:val="Heading2"/>
+      </w:pPr>
+      <w:r>
+        <w:t>Implementation Notes</w:t>
+      </w:r>
+    </w:p>
+    <w:p>
+      <w:r>
+        <w:t xml:space="preserve">Before linking a thread with a debuggee, calls to WaitForDebugEvent will </w:t>
+      </w:r>
+      <w:r>
+        <w:t xml:space="preserve">not wait the timeout amount and will </w:t>
+      </w:r>
+      <w:r>
+        <w:t>fail with</w:t>
+      </w:r>
+      <w:r>
+        <w:t xml:space="preserve"> ERROR_HANDLE</w:t>
       </w:r>
       <w:r>
         <w:t>.</w:t>
       </w:r>
-    </w:p>
-    <w:p>
-      <w:pPr>
-        <w:pStyle w:val="Heading3"/>
-      </w:pPr>
-      <w:r>
-        <w:t>Inspecting</w:t>
-      </w:r>
-    </w:p>
-    <w:p>
-      <w:r>
-        <w:t>Use these functions to access any block of memory</w:t>
-      </w:r>
-      <w:r>
-        <w:t xml:space="preserve"> in a debuggee</w:t>
-      </w:r>
-      <w:r>
-        <w:t>:</w:t>
+      <w:r>
+        <w:t xml:space="preserve"> This is an expected failure that a debugger should work around.</w:t>
+      </w:r>
+    </w:p>
+    <w:p>
+      <w:r>
+        <w:t xml:space="preserve">The </w:t>
+      </w:r>
+      <w:r>
+        <w:t xml:space="preserve">Debug </w:t>
+      </w:r>
+      <w:r>
+        <w:t>APIs that have affinity to a thread are:</w:t>
       </w:r>
     </w:p>
     <w:p>
@@ -944,7 +1203,7 @@
         <w:pStyle w:val="ListParagraph"/>
       </w:pPr>
       <w:r>
-        <w:t>ReadProcessMemory</w:t>
+        <w:t>WaitForDebugEvent</w:t>
       </w:r>
     </w:p>
     <w:p>
@@ -952,21 +1211,7 @@
         <w:pStyle w:val="ListParagraph"/>
       </w:pPr>
       <w:r>
-        <w:t>WriteProcessMemory</w:t>
-      </w:r>
-    </w:p>
-    <w:p>
-      <w:r>
-        <w:t>The r</w:t>
-      </w:r>
-      <w:r>
-        <w:t xml:space="preserve">egisters </w:t>
-      </w:r>
-      <w:r>
-        <w:t xml:space="preserve">of a thread </w:t>
-      </w:r>
-      <w:r>
-        <w:t>can be accessed by calling:</w:t>
+        <w:t>ContinueDebugEvent</w:t>
       </w:r>
     </w:p>
     <w:p>
@@ -974,7 +1219,7 @@
         <w:pStyle w:val="ListParagraph"/>
       </w:pPr>
       <w:r>
-        <w:t>GetThreadContext</w:t>
+        <w:t>DebugActiveProcess</w:t>
       </w:r>
     </w:p>
     <w:p>
@@ -982,255 +1227,38 @@
         <w:pStyle w:val="ListParagraph"/>
       </w:pPr>
       <w:r>
-        <w:t>SetThreadContext</w:t>
-      </w:r>
-    </w:p>
-    <w:p>
-      <w:pPr>
-        <w:pStyle w:val="Heading3"/>
-      </w:pPr>
-      <w:r>
-        <w:t>Controlling</w:t>
-      </w:r>
-    </w:p>
-    <w:p>
-      <w:r>
-        <w:t>While stepp</w:t>
-      </w:r>
-      <w:r>
-        <w:t>ing, it’s</w:t>
-      </w:r>
-      <w:r>
-        <w:t xml:space="preserve"> useful to have fine grained control over what threads run:</w:t>
-      </w:r>
-    </w:p>
-    <w:p>
-      <w:pPr>
-        <w:pStyle w:val="ListParagraph"/>
-      </w:pPr>
-      <w:r>
-        <w:t>SuspendThread</w:t>
-      </w:r>
-    </w:p>
-    <w:p>
-      <w:pPr>
-        <w:pStyle w:val="ListParagraph"/>
-      </w:pPr>
-      <w:r>
-        <w:t>ResumeThread</w:t>
-      </w:r>
-    </w:p>
-    <w:p>
-      <w:pPr>
-        <w:pStyle w:val="Heading3"/>
-      </w:pPr>
-      <w:r>
-        <w:t>Exceptions</w:t>
-      </w:r>
-    </w:p>
-    <w:p>
-      <w:r>
-        <w:t>In the discussion of break events</w:t>
-      </w:r>
-      <w:r>
-        <w:t xml:space="preserve">, breakpoints, stepping, and forceful breaks were not mentioned. On Windows, </w:t>
-      </w:r>
-      <w:r>
-        <w:t>Exception notifications are used for these other notifications, in addition to arbitrary system and user exceptions.</w:t>
-      </w:r>
-    </w:p>
-    <w:p>
-      <w:r>
-        <w:t>Some predefined exceptions are:</w:t>
-      </w:r>
-    </w:p>
-    <w:p>
-      <w:pPr>
-        <w:pStyle w:val="ListParagraph"/>
-      </w:pPr>
-      <w:r>
-        <w:t>EXCEPTION_ACCESS_VIOLATION</w:t>
-      </w:r>
-    </w:p>
-    <w:p>
-      <w:pPr>
-        <w:pStyle w:val="ListParagraph"/>
-      </w:pPr>
-      <w:r>
-        <w:t>EXCEPTION_BREAKPOINT</w:t>
-      </w:r>
-    </w:p>
-    <w:p>
-      <w:pPr>
-        <w:pStyle w:val="ListParagraph"/>
-      </w:pPr>
-      <w:r>
-        <w:t>EXCEPTION_ILLEGAL_INSTRUCTION</w:t>
-      </w:r>
-    </w:p>
-    <w:p>
-      <w:pPr>
-        <w:pStyle w:val="ListParagraph"/>
-      </w:pPr>
-      <w:r>
-        <w:t>EXCEPTION_INT_DIVIDE_BY_ZERO</w:t>
-      </w:r>
-    </w:p>
-    <w:p>
-      <w:pPr>
-        <w:pStyle w:val="ListParagraph"/>
-      </w:pPr>
-      <w:r>
-        <w:t>EXCEPTION_SINGLE_STEP</w:t>
-      </w:r>
-    </w:p>
-    <w:p>
-      <w:pPr>
-        <w:pStyle w:val="ListParagraph"/>
-      </w:pPr>
-      <w:r>
-        <w:t>EXCEPTION_STACK_OVERFLOW</w:t>
-      </w:r>
-    </w:p>
-    <w:p>
-      <w:r>
-        <w:t xml:space="preserve">Of these, two are used </w:t>
-      </w:r>
-      <w:r>
-        <w:t xml:space="preserve">in </w:t>
-      </w:r>
-      <w:r>
-        <w:t>detecting</w:t>
-      </w:r>
-      <w:r>
-        <w:t xml:space="preserve"> breakpoints, stepping, and forceful (</w:t>
-      </w:r>
-      <w:proofErr w:type="spellStart"/>
-      <w:r>
-        <w:t>async</w:t>
-      </w:r>
-      <w:proofErr w:type="spellEnd"/>
-      <w:r>
-        <w:t xml:space="preserve">) </w:t>
-      </w:r>
-      <w:r>
-        <w:t>breaks</w:t>
-      </w:r>
-      <w:r>
-        <w:t xml:space="preserve"> </w:t>
-      </w:r>
-      <w:proofErr w:type="gramStart"/>
-      <w:r>
-        <w:t>on the x86 architecture</w:t>
-      </w:r>
-      <w:proofErr w:type="gramEnd"/>
-      <w:r>
-        <w:t>: EXCEPTION_BREAKPOINT and EXCEPTION_SINGLE_STEP</w:t>
+        <w:t>DebugActiveProcessStop</w:t>
+      </w:r>
+    </w:p>
+    <w:p>
+      <w:r>
+        <w:t>TerminateProcess will not destroy a process immediately, if it’s in break mode.</w:t>
+      </w:r>
+      <w:r>
+        <w:t xml:space="preserve"> The process will completely shutdown only once y</w:t>
+      </w:r>
+      <w:r>
+        <w:t>ou flush the event queue, or call DebugActiveProcessStop</w:t>
+      </w:r>
+      <w:r>
+        <w:t xml:space="preserve"> to detach immediately</w:t>
       </w:r>
       <w:r>
         <w:t>.</w:t>
       </w:r>
-    </w:p>
-    <w:p>
-      <w:pPr>
-        <w:pStyle w:val="Heading2"/>
-      </w:pPr>
-      <w:r>
-        <w:t>Implementation Notes</w:t>
-      </w:r>
-    </w:p>
-    <w:p>
-      <w:r>
-        <w:t xml:space="preserve">Before linking a thread with a debuggee, calls to WaitForDebugEvent will </w:t>
-      </w:r>
-      <w:r>
-        <w:t xml:space="preserve">not wait the timeout amount and will </w:t>
-      </w:r>
-      <w:r>
-        <w:t>fail with</w:t>
-      </w:r>
-      <w:r>
-        <w:t xml:space="preserve"> ERROR_HANDLE</w:t>
+      <w:r>
+        <w:t xml:space="preserve"> To flush the event queue, read and continue from every event from the debuggee until the Process Exit event is </w:t>
+      </w:r>
+      <w:r>
+        <w:t>handled</w:t>
       </w:r>
       <w:r>
         <w:t>.</w:t>
       </w:r>
-      <w:r>
-        <w:t xml:space="preserve"> This is an expected failure that a debugger should work around.</w:t>
-      </w:r>
-    </w:p>
-    <w:p>
-      <w:r>
-        <w:t xml:space="preserve">The </w:t>
-      </w:r>
-      <w:r>
-        <w:t xml:space="preserve">Debug </w:t>
-      </w:r>
-      <w:r>
-        <w:t>APIs that have affinity to a thread are:</w:t>
-      </w:r>
-    </w:p>
-    <w:p>
-      <w:pPr>
-        <w:pStyle w:val="ListParagraph"/>
-      </w:pPr>
-      <w:r>
-        <w:t>WaitForDebugEvent</w:t>
-      </w:r>
-    </w:p>
-    <w:p>
-      <w:pPr>
-        <w:pStyle w:val="ListParagraph"/>
-      </w:pPr>
-      <w:r>
-        <w:t>ContinueDebugEvent</w:t>
-      </w:r>
-    </w:p>
-    <w:p>
-      <w:pPr>
-        <w:pStyle w:val="ListParagraph"/>
-      </w:pPr>
+    </w:p>
+    <w:p>
       <w:r>
         <w:lastRenderedPageBreak/>
-        <w:t>DebugActiveProcess</w:t>
-      </w:r>
-    </w:p>
-    <w:p>
-      <w:pPr>
-        <w:pStyle w:val="ListParagraph"/>
-      </w:pPr>
-      <w:r>
-        <w:t>DebugActiveProcessStop</w:t>
-      </w:r>
-    </w:p>
-    <w:p>
-      <w:r>
-        <w:t>TerminateProcess will not destroy a process immediately, if it’s in break mode.</w:t>
-      </w:r>
-      <w:r>
-        <w:t xml:space="preserve"> The process will completely shutdown only once y</w:t>
-      </w:r>
-      <w:r>
-        <w:t>ou flush the event queue, or call DebugActiveProcessStop</w:t>
-      </w:r>
-      <w:r>
-        <w:t xml:space="preserve"> to detach immediately</w:t>
-      </w:r>
-      <w:r>
-        <w:t>.</w:t>
-      </w:r>
-      <w:r>
-        <w:t xml:space="preserve"> To flush the event queue, read and continue from every event from the debuggee until the Process Exit event is </w:t>
-      </w:r>
-      <w:r>
-        <w:t>handled</w:t>
-      </w:r>
-      <w:r>
-        <w:t>.</w:t>
-      </w:r>
-    </w:p>
-    <w:p>
-      <w:r>
         <w:t xml:space="preserve">If a process is started suspended (using CREATE_SUSPENDED), then </w:t>
       </w:r>
       <w:r>
@@ -1386,14 +1414,12 @@
       </w:r>
     </w:p>
     <w:p>
-      <w:proofErr w:type="gramStart"/>
       <w:r>
         <w:t xml:space="preserve">Setting up and handling breakpoints and stepping depend on </w:t>
       </w:r>
       <w:r>
         <w:t>the processor that the debuggee is running on.</w:t>
       </w:r>
-      <w:proofErr w:type="gramEnd"/>
       <w:r>
         <w:t xml:space="preserve"> The operations for handling exceptions and reading and writing memory and registers are the only ones that Windows provides. A debugger will use these functions and its own processor-specific methods in order to decode instructions, patch breakpoints, and set stepping modes.</w:t>
       </w:r>
@@ -1414,11 +1440,7 @@
         <w:t>re are two</w:t>
       </w:r>
       <w:r>
-        <w:t xml:space="preserve"> mechanisms provided </w:t>
-      </w:r>
-      <w:proofErr w:type="gramStart"/>
-      <w:r>
-        <w:t xml:space="preserve">by the x86 architecture </w:t>
+        <w:t xml:space="preserve"> mechanisms provided by the x86 architecture </w:t>
       </w:r>
       <w:r>
         <w:t xml:space="preserve">that are used </w:t>
@@ -1427,11 +1449,7 @@
         <w:t xml:space="preserve">for breakpoints </w:t>
       </w:r>
       <w:r>
-        <w:t>(BP)</w:t>
-      </w:r>
-      <w:proofErr w:type="gramEnd"/>
-      <w:r>
-        <w:t xml:space="preserve"> </w:t>
+        <w:t xml:space="preserve">(BP) </w:t>
       </w:r>
       <w:r>
         <w:t>and stepping:</w:t>
@@ -1666,6 +1684,7 @@
         </w:numPr>
       </w:pPr>
       <w:r>
+        <w:lastRenderedPageBreak/>
         <w:t>Write the “</w:t>
       </w:r>
       <w:r>
@@ -1699,7 +1718,6 @@
         </w:numPr>
       </w:pPr>
       <w:r>
-        <w:lastRenderedPageBreak/>
         <w:t>Flush the instruction cache.</w:t>
       </w:r>
     </w:p>
@@ -1859,13 +1877,11 @@
         <w:t xml:space="preserve"> Patching the BP again after a SS is “restoring the BP”.</w:t>
       </w:r>
     </w:p>
-    <w:p/>
-    <w:p>
-      <w:r>
-        <w:rPr>
-          <w:noProof/>
-          <w:lang w:bidi="ar-SA"/>
-        </w:rPr>
+    <w:p>
+      <w:pPr>
+        <w:pStyle w:val="Picture"/>
+      </w:pPr>
+      <w:r>
         <w:drawing>
           <wp:inline distT="0" distB="0" distL="0" distR="0">
             <wp:extent cx="5943600" cy="877570"/>
@@ -1903,6 +1919,28 @@
         </w:drawing>
       </w:r>
     </w:p>
+    <w:p>
+      <w:pPr>
+        <w:pStyle w:val="Caption"/>
+      </w:pPr>
+      <w:r>
+        <w:t xml:space="preserve">Figure </w:t>
+      </w:r>
+      <w:fldSimple w:instr=" SEQ Figure \* ARABIC ">
+        <w:r>
+          <w:rPr>
+            <w:noProof/>
+          </w:rPr>
+          <w:t>3</w:t>
+        </w:r>
+      </w:fldSimple>
+      <w:r>
+        <w:rPr>
+          <w:noProof/>
+        </w:rPr>
+        <w:t xml:space="preserve"> The lifecycle of a software breakpoint on x86.</w:t>
+      </w:r>
+    </w:p>
     <w:p/>
     <w:p>
       <w:pPr>
@@ -2051,12 +2089,12 @@
         <w:rPr>
           <w:b/>
         </w:rPr>
+        <w:lastRenderedPageBreak/>
         <w:t>Suspend all other threads.</w:t>
       </w:r>
     </w:p>
     <w:p>
       <w:r>
-        <w:lastRenderedPageBreak/>
         <w:t>After we resume the debuggee, only the instruction we restored will run. Then the single step exception will fire, and we’ll restore the BP</w:t>
       </w:r>
       <w:r>
@@ -2072,13 +2110,11 @@
         <w:t>.</w:t>
       </w:r>
     </w:p>
-    <w:p/>
-    <w:p>
-      <w:r>
-        <w:rPr>
-          <w:noProof/>
-          <w:lang w:bidi="ar-SA"/>
-        </w:rPr>
+    <w:p>
+      <w:pPr>
+        <w:pStyle w:val="Picture"/>
+      </w:pPr>
+      <w:r>
         <w:drawing>
           <wp:inline distT="0" distB="0" distL="0" distR="0">
             <wp:extent cx="5943600" cy="3853815"/>
@@ -2116,6 +2152,40 @@
         </w:drawing>
       </w:r>
     </w:p>
+    <w:p>
+      <w:pPr>
+        <w:pStyle w:val="Caption"/>
+      </w:pPr>
+      <w:r>
+        <w:t xml:space="preserve">Figure </w:t>
+      </w:r>
+      <w:fldSimple w:instr=" SEQ Figure \* ARABIC ">
+        <w:r>
+          <w:rPr>
+            <w:noProof/>
+          </w:rPr>
+          <w:t>4</w:t>
+        </w:r>
+      </w:fldSimple>
+      <w:r>
+        <w:rPr>
+          <w:noProof/>
+        </w:rPr>
+        <w:t xml:space="preserve"> Achieving a single step with a breakpoint requires suspending </w:t>
+      </w:r>
+      <w:r>
+        <w:rPr>
+          <w:noProof/>
+        </w:rPr>
+        <w:t>all other</w:t>
+      </w:r>
+      <w:r>
+        <w:rPr>
+          <w:noProof/>
+        </w:rPr>
+        <w:t xml:space="preserve"> threads.</w:t>
+      </w:r>
+    </w:p>
     <w:p/>
     <w:p>
       <w:pPr>
@@ -2198,6 +2268,7 @@
         <w:pStyle w:val="Heading4"/>
       </w:pPr>
       <w:r>
+        <w:lastRenderedPageBreak/>
         <w:t>Breakpoint Sharing</w:t>
       </w:r>
     </w:p>
@@ -2220,7 +2291,6 @@
     </w:p>
     <w:p>
       <w:r>
-        <w:lastRenderedPageBreak/>
         <w:t xml:space="preserve">A cookie identifies a context for setting or removing a BP. </w:t>
       </w:r>
       <w:r>
@@ -3514,16 +3584,14 @@
         <w:t>.</w:t>
       </w:r>
     </w:p>
-    <w:p/>
-    <w:p>
-      <w:r>
-        <w:rPr>
-          <w:noProof/>
-          <w:lang w:bidi="ar-SA"/>
-        </w:rPr>
+    <w:p>
+      <w:pPr>
+        <w:pStyle w:val="Picture"/>
+      </w:pPr>
+      <w:r>
         <w:drawing>
           <wp:inline distT="0" distB="0" distL="0" distR="0">
-            <wp:extent cx="3774017" cy="3570800"/>
+            <wp:extent cx="3570817" cy="3378540"/>
             <wp:effectExtent l="19050" t="0" r="0" b="0"/>
             <wp:docPr id="6" name="Picture 5" descr="AD7 Block Structure.emf"/>
             <wp:cNvGraphicFramePr>
@@ -3545,7 +3613,7 @@
                   <pic:spPr>
                     <a:xfrm>
                       <a:off x="0" y="0"/>
-                      <a:ext cx="3776678" cy="3573318"/>
+                      <a:ext cx="3576980" cy="3384371"/>
                     </a:xfrm>
                     <a:prstGeom prst="rect">
                       <a:avLst/>
@@ -3558,7 +3626,28 @@
         </w:drawing>
       </w:r>
     </w:p>
-    <w:p/>
+    <w:p>
+      <w:pPr>
+        <w:pStyle w:val="Caption"/>
+      </w:pPr>
+      <w:r>
+        <w:t xml:space="preserve">Figure </w:t>
+      </w:r>
+      <w:fldSimple w:instr=" SEQ Figure \* ARABIC ">
+        <w:r>
+          <w:rPr>
+            <w:noProof/>
+          </w:rPr>
+          <w:t>5</w:t>
+        </w:r>
+      </w:fldSimple>
+      <w:r>
+        <w:rPr>
+          <w:noProof/>
+        </w:rPr>
+        <w:t xml:space="preserve"> The relationship between Visual Studio, Debug Engine, and programs.</w:t>
+      </w:r>
+    </w:p>
     <w:p>
       <w:r>
         <w:t>Debug Engines make up an object model of a running debuggee.</w:t>
@@ -3567,14 +3656,14 @@
         <w:t xml:space="preserve"> They present objects such as programs, threads, breakpoints, and expressions.</w:t>
       </w:r>
       <w:r>
-        <w:t xml:space="preserve"> The VS Debug Package gets references to the objects from Debug Engines. It then calls the objects to change the state of a debuggee, control the execution, or inspect </w:t>
+        <w:t xml:space="preserve"> The VS Debug Package gets references to the objects from Debug Engines. It then calls the objects to change the state of a debuggee, control the execution, or inspect properties and data.</w:t>
+      </w:r>
+      <w:r>
+        <w:t xml:space="preserve"> Events raised in a debuggee are detected by the Debug Engine and communicated </w:t>
       </w:r>
       <w:r>
         <w:lastRenderedPageBreak/>
-        <w:t>properties and data.</w:t>
-      </w:r>
-      <w:r>
-        <w:t xml:space="preserve"> Events raised in a debuggee are detected by the Debug Engine and communicated to the Debug Package by way of messages implemented as objects </w:t>
+        <w:t xml:space="preserve">to the Debug Package by way of messages implemented as objects </w:t>
       </w:r>
       <w:r>
         <w:t xml:space="preserve">derived from a debug event interface </w:t>
@@ -3689,13 +3778,11 @@
         <w:t xml:space="preserve"> sent from here to the AD7 event callback.</w:t>
       </w:r>
     </w:p>
-    <w:p/>
-    <w:p>
-      <w:r>
-        <w:rPr>
-          <w:noProof/>
-          <w:lang w:bidi="ar-SA"/>
-        </w:rPr>
+    <w:p>
+      <w:pPr>
+        <w:pStyle w:val="Picture"/>
+      </w:pPr>
+      <w:r>
         <w:drawing>
           <wp:inline distT="0" distB="0" distL="0" distR="0">
             <wp:extent cx="3796608" cy="3246120"/>
@@ -3733,7 +3820,28 @@
         </w:drawing>
       </w:r>
     </w:p>
-    <w:p/>
+    <w:p>
+      <w:pPr>
+        <w:pStyle w:val="Caption"/>
+      </w:pPr>
+      <w:r>
+        <w:t xml:space="preserve">Figure </w:t>
+      </w:r>
+      <w:fldSimple w:instr=" SEQ Figure \* ARABIC ">
+        <w:r>
+          <w:rPr>
+            <w:noProof/>
+          </w:rPr>
+          <w:t>6</w:t>
+        </w:r>
+      </w:fldSimple>
+      <w:r>
+        <w:rPr>
+          <w:noProof/>
+        </w:rPr>
+        <w:t xml:space="preserve"> Queuing and dispatching responsibilities of SDM and Debug Engine threads.</w:t>
+      </w:r>
+    </w:p>
     <w:p>
       <w:r>
         <w:t>Given the way the SDM is designed, c</w:t>
@@ -3748,21 +3856,18 @@
         <w:t xml:space="preserve">of the engine </w:t>
       </w:r>
       <w:r>
-        <w:t xml:space="preserve">called by the </w:t>
-      </w:r>
+        <w:t>called by the SDM and those that run asynchronously on the event monitor thread.</w:t>
+      </w:r>
+      <w:r>
+        <w:t xml:space="preserve"> For the most part, this involves making cross thread calls to the event monitor thread and protecting access to certain data structures.</w:t>
+      </w:r>
+    </w:p>
+    <w:p>
+      <w:pPr>
+        <w:pStyle w:val="Heading2"/>
+      </w:pPr>
       <w:r>
         <w:lastRenderedPageBreak/>
-        <w:t>SDM and those that run asynchronously on the event monitor thread.</w:t>
-      </w:r>
-      <w:r>
-        <w:t xml:space="preserve"> For the most part, this involves making cross thread calls to the event monitor thread and protecting access to certain data structures.</w:t>
-      </w:r>
-    </w:p>
-    <w:p>
-      <w:pPr>
-        <w:pStyle w:val="Heading2"/>
-      </w:pPr>
-      <w:r>
         <w:t>LaunchSuspended, ResumeProcess, Attach</w:t>
       </w:r>
     </w:p>
@@ -4090,13 +4195,11 @@
         <w:t>.</w:t>
       </w:r>
     </w:p>
-    <w:p/>
-    <w:p>
-      <w:r>
-        <w:rPr>
-          <w:noProof/>
-          <w:lang w:bidi="ar-SA"/>
-        </w:rPr>
+    <w:p>
+      <w:pPr>
+        <w:pStyle w:val="Picture"/>
+      </w:pPr>
+      <w:r>
         <w:lastRenderedPageBreak/>
         <w:drawing>
           <wp:inline distT="0" distB="0" distL="0" distR="0">
@@ -4135,7 +4238,28 @@
         </w:drawing>
       </w:r>
     </w:p>
-    <w:p/>
+    <w:p>
+      <w:pPr>
+        <w:pStyle w:val="Caption"/>
+      </w:pPr>
+      <w:r>
+        <w:t xml:space="preserve">Figure </w:t>
+      </w:r>
+      <w:fldSimple w:instr=" SEQ Figure \* ARABIC ">
+        <w:r>
+          <w:rPr>
+            <w:noProof/>
+          </w:rPr>
+          <w:t>7</w:t>
+        </w:r>
+      </w:fldSimple>
+      <w:r>
+        <w:rPr>
+          <w:noProof/>
+        </w:rPr>
+        <w:t xml:space="preserve"> An example of dependencies in the breakpoint hierarchy.</w:t>
+      </w:r>
+    </w:p>
     <w:p>
       <w:pPr>
         <w:pStyle w:val="Heading2"/>
@@ -4408,11 +4532,9 @@
       <w:pPr>
         <w:pStyle w:val="Heading3"/>
       </w:pPr>
-      <w:proofErr w:type="gramStart"/>
       <w:r>
         <w:t>x86</w:t>
       </w:r>
-      <w:proofErr w:type="gramEnd"/>
     </w:p>
     <w:p>
       <w:r>
@@ -4500,13 +4622,11 @@
         <w:t>skip bytes with value zero. And each time we read a non-zero byte, we’ve reached a new instruction.</w:t>
       </w:r>
     </w:p>
-    <w:p/>
-    <w:p>
-      <w:r>
-        <w:rPr>
-          <w:noProof/>
-          <w:lang w:bidi="ar-SA"/>
-        </w:rPr>
+    <w:p>
+      <w:pPr>
+        <w:pStyle w:val="Picture"/>
+      </w:pPr>
+      <w:r>
         <w:drawing>
           <wp:inline distT="0" distB="0" distL="0" distR="0">
             <wp:extent cx="2329039" cy="2212338"/>
@@ -4544,7 +4664,28 @@
         </w:drawing>
       </w:r>
     </w:p>
-    <w:p/>
+    <w:p>
+      <w:pPr>
+        <w:pStyle w:val="Caption"/>
+      </w:pPr>
+      <w:r>
+        <w:t xml:space="preserve">Figure </w:t>
+      </w:r>
+      <w:fldSimple w:instr=" SEQ Figure \* ARABIC ">
+        <w:r>
+          <w:rPr>
+            <w:noProof/>
+          </w:rPr>
+          <w:t>8</w:t>
+        </w:r>
+      </w:fldSimple>
+      <w:r>
+        <w:rPr>
+          <w:noProof/>
+        </w:rPr>
+        <w:t xml:space="preserve"> The size and location of each instruction is determined and stored.</w:t>
+      </w:r>
+    </w:p>
     <w:p>
       <w:r>
         <w:t xml:space="preserve">This process provides a clear and consistent way to </w:t>
@@ -4674,13 +4815,11 @@
         <w:t>.</w:t>
       </w:r>
     </w:p>
-    <w:p/>
-    <w:p>
-      <w:r>
-        <w:rPr>
-          <w:noProof/>
-          <w:lang w:bidi="ar-SA"/>
-        </w:rPr>
+    <w:p>
+      <w:pPr>
+        <w:pStyle w:val="Picture"/>
+      </w:pPr>
+      <w:r>
         <w:drawing>
           <wp:inline distT="0" distB="0" distL="0" distR="0">
             <wp:extent cx="5943600" cy="2353310"/>
@@ -4718,7 +4857,40 @@
         </w:drawing>
       </w:r>
     </w:p>
-    <w:p/>
+    <w:p>
+      <w:pPr>
+        <w:pStyle w:val="Caption"/>
+      </w:pPr>
+      <w:r>
+        <w:t xml:space="preserve">Figure </w:t>
+      </w:r>
+      <w:fldSimple w:instr=" SEQ Figure \* ARABIC ">
+        <w:r>
+          <w:rPr>
+            <w:noProof/>
+          </w:rPr>
+          <w:t>9</w:t>
+        </w:r>
+      </w:fldSimple>
+      <w:r>
+        <w:rPr>
+          <w:noProof/>
+        </w:rPr>
+        <w:t xml:space="preserve"> The flow of data in the Expression Evaluator from </w:t>
+      </w:r>
+      <w:r>
+        <w:rPr>
+          <w:noProof/>
+        </w:rPr>
+        <w:t xml:space="preserve">text </w:t>
+      </w:r>
+      <w:r>
+        <w:rPr>
+          <w:noProof/>
+        </w:rPr>
+        <w:t>characters to the result value.</w:t>
+      </w:r>
+    </w:p>
     <w:p>
       <w:r>
         <w:t xml:space="preserve">In order to focus on the task of the expression evaluator, the parts of the language spec dealing with the syntax of declarations and statements were left out. </w:t>
@@ -4940,19 +5112,11 @@
       <w:r>
         <w:t xml:space="preserve">, for example </w:t>
       </w:r>
-      <w:proofErr w:type="gramStart"/>
       <w:r>
         <w:rPr>
           <w:rStyle w:val="CodeChar"/>
         </w:rPr>
-        <w:t>NewSArray(</w:t>
-      </w:r>
-      <w:proofErr w:type="gramEnd"/>
-      <w:r>
-        <w:rPr>
-          <w:rStyle w:val="CodeChar"/>
-        </w:rPr>
-        <w:t xml:space="preserve"> Type* elem, uint32_t length, Type*&amp; type )</w:t>
+        <w:t>NewSArray( Type* elem, uint32_t length, Type*&amp; type )</w:t>
       </w:r>
       <w:r>
         <w:t xml:space="preserve"> for static arrays.</w:t>
@@ -5946,7 +6110,7 @@
                 <w:noProof/>
                 <w:color w:val="4F81BD" w:themeColor="accent1"/>
               </w:rPr>
-              <w:t>25</w:t>
+              <w:t>18</w:t>
             </w:r>
           </w:fldSimple>
         </w:p>
@@ -6008,15 +6172,7 @@
         <w:footnoteRef/>
       </w:r>
       <w:r>
-        <w:t xml:space="preserve"> SDM is a Single Threaded Apartment (STA) COM </w:t>
-      </w:r>
-      <w:proofErr w:type="gramStart"/>
-      <w:r>
-        <w:t>object</w:t>
-      </w:r>
-      <w:proofErr w:type="gramEnd"/>
-      <w:r>
-        <w:t xml:space="preserve"> </w:t>
+        <w:t xml:space="preserve"> SDM is a Single Threaded Apartment (STA) COM object </w:t>
       </w:r>
       <w:r>
         <w:t>living in</w:t>
@@ -8156,11 +8312,11 @@
     <w:link w:val="Heading1Char"/>
     <w:uiPriority w:val="9"/>
     <w:qFormat/>
-    <w:rsid w:val="0040148C"/>
+    <w:rsid w:val="00FB725B"/>
     <w:pPr>
       <w:keepNext/>
       <w:keepLines/>
-      <w:spacing w:before="480" w:after="0"/>
+      <w:spacing w:before="600" w:after="120"/>
       <w:outlineLvl w:val="0"/>
     </w:pPr>
     <w:rPr>
@@ -8168,7 +8324,7 @@
       <w:b/>
       <w:bCs/>
       <w:color w:val="365F91" w:themeColor="accent1" w:themeShade="BF"/>
-      <w:sz w:val="28"/>
+      <w:sz w:val="32"/>
       <w:szCs w:val="28"/>
     </w:rPr>
   </w:style>
@@ -8360,6 +8516,7 @@
   <w:style w:type="character" w:default="1" w:styleId="DefaultParagraphFont">
     <w:name w:val="Default Paragraph Font"/>
     <w:uiPriority w:val="1"/>
+    <w:semiHidden/>
     <w:unhideWhenUsed/>
   </w:style>
   <w:style w:type="table" w:default="1" w:styleId="TableNormal">
@@ -8389,13 +8546,13 @@
     <w:basedOn w:val="DefaultParagraphFont"/>
     <w:link w:val="Heading1"/>
     <w:uiPriority w:val="9"/>
-    <w:rsid w:val="0040148C"/>
+    <w:rsid w:val="00FB725B"/>
     <w:rPr>
       <w:rFonts w:asciiTheme="majorHAnsi" w:eastAsiaTheme="majorEastAsia" w:hAnsiTheme="majorHAnsi" w:cstheme="majorBidi"/>
       <w:b/>
       <w:bCs/>
       <w:color w:val="365F91" w:themeColor="accent1" w:themeShade="BF"/>
-      <w:sz w:val="28"/>
+      <w:sz w:val="32"/>
       <w:szCs w:val="28"/>
     </w:rPr>
   </w:style>
@@ -9076,12 +9233,11 @@
     <w:basedOn w:val="Normal"/>
     <w:next w:val="Normal"/>
     <w:uiPriority w:val="35"/>
-    <w:semiHidden/>
     <w:unhideWhenUsed/>
     <w:qFormat/>
-    <w:rsid w:val="0040148C"/>
+    <w:rsid w:val="004B10CD"/>
     <w:pPr>
-      <w:spacing w:line="240" w:lineRule="auto"/>
+      <w:spacing w:after="240" w:line="240" w:lineRule="auto"/>
     </w:pPr>
     <w:rPr>
       <w:b/>
@@ -9251,455 +9407,32 @@
     <w:uiPriority w:val="1"/>
     <w:rsid w:val="009F5B6F"/>
   </w:style>
-</w:styles>
-</file>
-
-<file path=word/glossary/document.xml><?xml version="1.0" encoding="utf-8"?>
-<w:glossaryDocument xmlns:ve="http://schemas.openxmlformats.org/markup-compatibility/2006" xmlns:o="urn:schemas-microsoft-com:office:office" xmlns:r="http://schemas.openxmlformats.org/officeDocument/2006/relationships" xmlns:m="http://schemas.openxmlformats.org/officeDocument/2006/math" xmlns:v="urn:schemas-microsoft-com:vml" xmlns:wp="http://schemas.openxmlformats.org/drawingml/2006/wordprocessingDrawing" xmlns:w10="urn:schemas-microsoft-com:office:word" xmlns:w="http://schemas.openxmlformats.org/wordprocessingml/2006/main" xmlns:wne="http://schemas.microsoft.com/office/word/2006/wordml">
-  <w:docParts>
-    <w:docPart>
-      <w:docPartPr>
-        <w:name w:val="98493BB043294D9098D41111F83D1A26"/>
-        <w:category>
-          <w:name w:val="General"/>
-          <w:gallery w:val="placeholder"/>
-        </w:category>
-        <w:types>
-          <w:type w:val="bbPlcHdr"/>
-        </w:types>
-        <w:behaviors>
-          <w:behavior w:val="content"/>
-        </w:behaviors>
-        <w:guid w:val="{3C99A25D-C805-4172-9ED4-09D178C21005}"/>
-      </w:docPartPr>
-      <w:docPartBody>
-        <w:p>
-          <w:pPr>
-            <w:pStyle w:val="98493BB043294D9098D41111F83D1A26"/>
-          </w:pPr>
-          <w:r>
-            <w:rPr>
-              <w:rFonts w:asciiTheme="majorHAnsi" w:eastAsiaTheme="majorEastAsia" w:hAnsiTheme="majorHAnsi" w:cstheme="majorBidi"/>
-              <w:sz w:val="72"/>
-              <w:szCs w:val="72"/>
-            </w:rPr>
-            <w:t>[Type the document title]</w:t>
-          </w:r>
-        </w:p>
-      </w:docPartBody>
-    </w:docPart>
-  </w:docParts>
-</w:glossaryDocument>
-</file>
-
-<file path=word/glossary/fontTable.xml><?xml version="1.0" encoding="utf-8"?>
-<w:fonts xmlns:r="http://schemas.openxmlformats.org/officeDocument/2006/relationships" xmlns:w="http://schemas.openxmlformats.org/wordprocessingml/2006/main">
-  <w:font w:name="Symbol">
-    <w:panose1 w:val="05050102010706020507"/>
-    <w:charset w:val="02"/>
-    <w:family w:val="roman"/>
-    <w:pitch w:val="variable"/>
-    <w:sig w:usb0="00000000" w:usb1="10000000" w:usb2="00000000" w:usb3="00000000" w:csb0="80000000" w:csb1="00000000"/>
-  </w:font>
-  <w:font w:name="Times New Roman">
-    <w:panose1 w:val="02020603050405020304"/>
-    <w:charset w:val="00"/>
-    <w:family w:val="roman"/>
-    <w:pitch w:val="variable"/>
-    <w:sig w:usb0="E0002AEF" w:usb1="C0007841" w:usb2="00000009" w:usb3="00000000" w:csb0="000001FF" w:csb1="00000000"/>
-  </w:font>
-  <w:font w:name="Courier New">
-    <w:panose1 w:val="02070309020205020404"/>
-    <w:charset w:val="00"/>
-    <w:family w:val="modern"/>
-    <w:pitch w:val="fixed"/>
-    <w:sig w:usb0="E0002AFF" w:usb1="C0007843" w:usb2="00000009" w:usb3="00000000" w:csb0="000001FF" w:csb1="00000000"/>
-  </w:font>
-  <w:font w:name="Wingdings">
-    <w:panose1 w:val="05000000000000000000"/>
-    <w:charset w:val="02"/>
-    <w:family w:val="auto"/>
-    <w:pitch w:val="variable"/>
-    <w:sig w:usb0="00000000" w:usb1="10000000" w:usb2="00000000" w:usb3="00000000" w:csb0="80000000" w:csb1="00000000"/>
-  </w:font>
-  <w:font w:name="Calibri">
-    <w:panose1 w:val="020F0502020204030204"/>
-    <w:charset w:val="00"/>
-    <w:family w:val="swiss"/>
-    <w:pitch w:val="variable"/>
-    <w:sig w:usb0="A00002EF" w:usb1="4000207B" w:usb2="00000000" w:usb3="00000000" w:csb0="0000009F" w:csb1="00000000"/>
-  </w:font>
-  <w:font w:name="Cambria">
-    <w:panose1 w:val="02040503050406030204"/>
-    <w:charset w:val="00"/>
-    <w:family w:val="roman"/>
-    <w:pitch w:val="variable"/>
-    <w:sig w:usb0="A00002EF" w:usb1="4000004B" w:usb2="00000000" w:usb3="00000000" w:csb0="0000009F" w:csb1="00000000"/>
-  </w:font>
-  <w:font w:name="Tahoma">
-    <w:panose1 w:val="020B0604030504040204"/>
-    <w:charset w:val="00"/>
-    <w:family w:val="swiss"/>
-    <w:pitch w:val="variable"/>
-    <w:sig w:usb0="E1002AFF" w:usb1="C000605B" w:usb2="00000029" w:usb3="00000000" w:csb0="000101FF" w:csb1="00000000"/>
-  </w:font>
-  <w:font w:name="Consolas">
-    <w:panose1 w:val="020B0609020204030204"/>
-    <w:charset w:val="00"/>
-    <w:family w:val="modern"/>
-    <w:pitch w:val="fixed"/>
-    <w:sig w:usb0="A00002EF" w:usb1="4000204B" w:usb2="00000000" w:usb3="00000000" w:csb0="0000009F" w:csb1="00000000"/>
-  </w:font>
-</w:fonts>
-</file>
-
-<file path=word/glossary/settings.xml><?xml version="1.0" encoding="utf-8"?>
-<w:settings xmlns:o="urn:schemas-microsoft-com:office:office" xmlns:r="http://schemas.openxmlformats.org/officeDocument/2006/relationships" xmlns:m="http://schemas.openxmlformats.org/officeDocument/2006/math" xmlns:v="urn:schemas-microsoft-com:vml" xmlns:w10="urn:schemas-microsoft-com:office:word" xmlns:w="http://schemas.openxmlformats.org/wordprocessingml/2006/main" xmlns:sl="http://schemas.openxmlformats.org/schemaLibrary/2006/main">
-  <w:view w:val="normal"/>
-  <w:defaultTabStop w:val="720"/>
-  <w:characterSpacingControl w:val="doNotCompress"/>
-  <w:compat>
-    <w:useFELayout/>
-  </w:compat>
-  <w:rsids>
-    <w:rsidRoot w:val="002D26BC"/>
-    <w:rsid w:val="002D26BC"/>
-    <w:rsid w:val="003B55A8"/>
-    <w:rsid w:val="00984166"/>
-    <w:rsid w:val="00AD7CA1"/>
-  </w:rsids>
-  <m:mathPr>
-    <m:mathFont m:val="Cambria Math"/>
-    <m:brkBin m:val="before"/>
-    <m:brkBinSub m:val="--"/>
-    <m:smallFrac m:val="off"/>
-    <m:dispDef/>
-    <m:lMargin m:val="0"/>
-    <m:rMargin m:val="0"/>
-    <m:defJc m:val="centerGroup"/>
-    <m:wrapIndent m:val="1440"/>
-    <m:intLim m:val="subSup"/>
-    <m:naryLim m:val="undOvr"/>
-  </m:mathPr>
-  <w:themeFontLang w:val="en-US"/>
-  <w:clrSchemeMapping w:bg1="light1" w:t1="dark1" w:bg2="light2" w:t2="dark2" w:accent1="accent1" w:accent2="accent2" w:accent3="accent3" w:accent4="accent4" w:accent5="accent5" w:accent6="accent6" w:hyperlink="hyperlink" w:followedHyperlink="followedHyperlink"/>
-  <w:decimalSymbol w:val="."/>
-  <w:listSeparator w:val=","/>
-</w:settings>
-</file>
-
-<file path=word/glossary/styles.xml><?xml version="1.0" encoding="utf-8"?>
-<w:styles xmlns:r="http://schemas.openxmlformats.org/officeDocument/2006/relationships" xmlns:w="http://schemas.openxmlformats.org/wordprocessingml/2006/main">
-  <w:docDefaults>
-    <w:rPrDefault>
-      <w:rPr>
-        <w:rFonts w:asciiTheme="minorHAnsi" w:eastAsiaTheme="minorEastAsia" w:hAnsiTheme="minorHAnsi" w:cstheme="minorBidi"/>
-        <w:sz w:val="22"/>
-        <w:szCs w:val="22"/>
-        <w:lang w:val="en-US" w:eastAsia="en-US" w:bidi="ar-SA"/>
-      </w:rPr>
-    </w:rPrDefault>
-    <w:pPrDefault>
-      <w:pPr>
-        <w:spacing w:after="200" w:line="276" w:lineRule="auto"/>
-      </w:pPr>
-    </w:pPrDefault>
-  </w:docDefaults>
-  <w:latentStyles w:defLockedState="0" w:defUIPriority="99" w:defSemiHidden="1" w:defUnhideWhenUsed="1" w:defQFormat="0" w:count="267">
-    <w:lsdException w:name="Normal" w:semiHidden="0" w:uiPriority="0" w:unhideWhenUsed="0" w:qFormat="1"/>
-    <w:lsdException w:name="heading 1" w:semiHidden="0" w:uiPriority="9" w:unhideWhenUsed="0" w:qFormat="1"/>
-    <w:lsdException w:name="heading 2" w:uiPriority="9" w:qFormat="1"/>
-    <w:lsdException w:name="heading 3" w:uiPriority="9" w:qFormat="1"/>
-    <w:lsdException w:name="heading 4" w:uiPriority="9" w:qFormat="1"/>
-    <w:lsdException w:name="heading 5" w:uiPriority="9" w:qFormat="1"/>
-    <w:lsdException w:name="heading 6" w:uiPriority="9" w:qFormat="1"/>
-    <w:lsdException w:name="heading 7" w:uiPriority="9" w:qFormat="1"/>
-    <w:lsdException w:name="heading 8" w:uiPriority="9" w:qFormat="1"/>
-    <w:lsdException w:name="heading 9" w:uiPriority="9" w:qFormat="1"/>
-    <w:lsdException w:name="toc 1" w:uiPriority="39"/>
-    <w:lsdException w:name="toc 2" w:uiPriority="39"/>
-    <w:lsdException w:name="toc 3" w:uiPriority="39"/>
-    <w:lsdException w:name="toc 4" w:uiPriority="39"/>
-    <w:lsdException w:name="toc 5" w:uiPriority="39"/>
-    <w:lsdException w:name="toc 6" w:uiPriority="39"/>
-    <w:lsdException w:name="toc 7" w:uiPriority="39"/>
-    <w:lsdException w:name="toc 8" w:uiPriority="39"/>
-    <w:lsdException w:name="toc 9" w:uiPriority="39"/>
-    <w:lsdException w:name="caption" w:uiPriority="35" w:qFormat="1"/>
-    <w:lsdException w:name="Title" w:semiHidden="0" w:uiPriority="10" w:unhideWhenUsed="0" w:qFormat="1"/>
-    <w:lsdException w:name="Default Paragraph Font" w:uiPriority="1"/>
-    <w:lsdException w:name="Subtitle" w:semiHidden="0" w:uiPriority="11" w:unhideWhenUsed="0" w:qFormat="1"/>
-    <w:lsdException w:name="Strong" w:semiHidden="0" w:uiPriority="22" w:unhideWhenUsed="0" w:qFormat="1"/>
-    <w:lsdException w:name="Emphasis" w:semiHidden="0" w:uiPriority="20" w:unhideWhenUsed="0" w:qFormat="1"/>
-    <w:lsdException w:name="Table Grid" w:semiHidden="0" w:uiPriority="59" w:unhideWhenUsed="0"/>
-    <w:lsdException w:name="Placeholder Text" w:unhideWhenUsed="0"/>
-    <w:lsdException w:name="No Spacing" w:semiHidden="0" w:uiPriority="1" w:unhideWhenUsed="0" w:qFormat="1"/>
-    <w:lsdException w:name="Light Shading" w:semiHidden="0" w:uiPriority="60" w:unhideWhenUsed="0"/>
-    <w:lsdException w:name="Light List" w:semiHidden="0" w:uiPriority="61" w:unhideWhenUsed="0"/>
-    <w:lsdException w:name="Light Grid" w:semiHidden="0" w:uiPriority="62" w:unhideWhenUsed="0"/>
-    <w:lsdException w:name="Medium Shading 1" w:semiHidden="0" w:uiPriority="63" w:unhideWhenUsed="0"/>
-    <w:lsdException w:name="Medium Shading 2" w:semiHidden="0" w:uiPriority="64" w:unhideWhenUsed="0"/>
-    <w:lsdException w:name="Medium List 1" w:semiHidden="0" w:uiPriority="65" w:unhideWhenUsed="0"/>
-    <w:lsdException w:name="Medium List 2" w:semiHidden="0" w:uiPriority="66" w:unhideWhenUsed="0"/>
-    <w:lsdException w:name="Medium Grid 1" w:semiHidden="0" w:uiPriority="67" w:unhideWhenUsed="0"/>
-    <w:lsdException w:name="Medium Grid 2" w:semiHidden="0" w:uiPriority="68" w:unhideWhenUsed="0"/>
-    <w:lsdException w:name="Medium Grid 3" w:semiHidden="0" w:uiPriority="69" w:unhideWhenUsed="0"/>
-    <w:lsdException w:name="Dark List" w:semiHidden="0" w:uiPriority="70" w:unhideWhenUsed="0"/>
-    <w:lsdException w:name="Colorful Shading" w:semiHidden="0" w:uiPriority="71" w:unhideWhenUsed="0"/>
-    <w:lsdException w:name="Colorful List" w:semiHidden="0" w:uiPriority="72" w:unhideWhenUsed="0"/>
-    <w:lsdException w:name="Colorful Grid" w:semiHidden="0" w:uiPriority="73" w:unhideWhenUsed="0"/>
-    <w:lsdException w:name="Light Shading Accent 1" w:semiHidden="0" w:uiPriority="60" w:unhideWhenUsed="0"/>
-    <w:lsdException w:name="Light List Accent 1" w:semiHidden="0" w:uiPriority="61" w:unhideWhenUsed="0"/>
-    <w:lsdException w:name="Light Grid Accent 1" w:semiHidden="0" w:uiPriority="62" w:unhideWhenUsed="0"/>
-    <w:lsdException w:name="Medium Shading 1 Accent 1" w:semiHidden="0" w:uiPriority="63" w:unhideWhenUsed="0"/>
-    <w:lsdException w:name="Medium Shading 2 Accent 1" w:semiHidden="0" w:uiPriority="64" w:unhideWhenUsed="0"/>
-    <w:lsdException w:name="Medium List 1 Accent 1" w:semiHidden="0" w:uiPriority="65" w:unhideWhenUsed="0"/>
-    <w:lsdException w:name="Revision" w:unhideWhenUsed="0"/>
-    <w:lsdException w:name="List Paragraph" w:semiHidden="0" w:uiPriority="34" w:unhideWhenUsed="0" w:qFormat="1"/>
-    <w:lsdException w:name="Quote" w:semiHidden="0" w:uiPriority="29" w:unhideWhenUsed="0" w:qFormat="1"/>
-    <w:lsdException w:name="Intense Quote" w:semiHidden="0" w:uiPriority="30" w:unhideWhenUsed="0" w:qFormat="1"/>
-    <w:lsdException w:name="Medium List 2 Accent 1" w:semiHidden="0" w:uiPriority="66" w:unhideWhenUsed="0"/>
-    <w:lsdException w:name="Medium Grid 1 Accent 1" w:semiHidden="0" w:uiPriority="67" w:unhideWhenUsed="0"/>
-    <w:lsdException w:name="Medium Grid 2 Accent 1" w:semiHidden="0" w:uiPriority="68" w:unhideWhenUsed="0"/>
-    <w:lsdException w:name="Medium Grid 3 Accent 1" w:semiHidden="0" w:uiPriority="69" w:unhideWhenUsed="0"/>
-    <w:lsdException w:name="Dark List Accent 1" w:semiHidden="0" w:uiPriority="70" w:unhideWhenUsed="0"/>
-    <w:lsdException w:name="Colorful Shading Accent 1" w:semiHidden="0" w:uiPriority="71" w:unhideWhenUsed="0"/>
-    <w:lsdException w:name="Colorful List Accent 1" w:semiHidden="0" w:uiPriority="72" w:unhideWhenUsed="0"/>
-    <w:lsdException w:name="Colorful Grid Accent 1" w:semiHidden="0" w:uiPriority="73" w:unhideWhenUsed="0"/>
-    <w:lsdException w:name="Light Shading Accent 2" w:semiHidden="0" w:uiPriority="60" w:unhideWhenUsed="0"/>
-    <w:lsdException w:name="Light List Accent 2" w:semiHidden="0" w:uiPriority="61" w:unhideWhenUsed="0"/>
-    <w:lsdException w:name="Light Grid Accent 2" w:semiHidden="0" w:uiPriority="62" w:unhideWhenUsed="0"/>
-    <w:lsdException w:name="Medium Shading 1 Accent 2" w:semiHidden="0" w:uiPriority="63" w:unhideWhenUsed="0"/>
-    <w:lsdException w:name="Medium Shading 2 Accent 2" w:semiHidden="0" w:uiPriority="64" w:unhideWhenUsed="0"/>
-    <w:lsdException w:name="Medium List 1 Accent 2" w:semiHidden="0" w:uiPriority="65" w:unhideWhenUsed="0"/>
-    <w:lsdException w:name="Medium List 2 Accent 2" w:semiHidden="0" w:uiPriority="66" w:unhideWhenUsed="0"/>
-    <w:lsdException w:name="Medium Grid 1 Accent 2" w:semiHidden="0" w:uiPriority="67" w:unhideWhenUsed="0"/>
-    <w:lsdException w:name="Medium Grid 2 Accent 2" w:semiHidden="0" w:uiPriority="68" w:unhideWhenUsed="0"/>
-    <w:lsdException w:name="Medium Grid 3 Accent 2" w:semiHidden="0" w:uiPriority="69" w:unhideWhenUsed="0"/>
-    <w:lsdException w:name="Dark List Accent 2" w:semiHidden="0" w:uiPriority="70" w:unhideWhenUsed="0"/>
-    <w:lsdException w:name="Colorful Shading Accent 2" w:semiHidden="0" w:uiPriority="71" w:unhideWhenUsed="0"/>
-    <w:lsdException w:name="Colorful List Accent 2" w:semiHidden="0" w:uiPriority="72" w:unhideWhenUsed="0"/>
-    <w:lsdException w:name="Colorful Grid Accent 2" w:semiHidden="0" w:uiPriority="73" w:unhideWhenUsed="0"/>
-    <w:lsdException w:name="Light Shading Accent 3" w:semiHidden="0" w:uiPriority="60" w:unhideWhenUsed="0"/>
-    <w:lsdException w:name="Light List Accent 3" w:semiHidden="0" w:uiPriority="61" w:unhideWhenUsed="0"/>
-    <w:lsdException w:name="Light Grid Accent 3" w:semiHidden="0" w:uiPriority="62" w:unhideWhenUsed="0"/>
-    <w:lsdException w:name="Medium Shading 1 Accent 3" w:semiHidden="0" w:uiPriority="63" w:unhideWhenUsed="0"/>
-    <w:lsdException w:name="Medium Shading 2 Accent 3" w:semiHidden="0" w:uiPriority="64" w:unhideWhenUsed="0"/>
-    <w:lsdException w:name="Medium List 1 Accent 3" w:semiHidden="0" w:uiPriority="65" w:unhideWhenUsed="0"/>
-    <w:lsdException w:name="Medium List 2 Accent 3" w:semiHidden="0" w:uiPriority="66" w:unhideWhenUsed="0"/>
-    <w:lsdException w:name="Medium Grid 1 Accent 3" w:semiHidden="0" w:uiPriority="67" w:unhideWhenUsed="0"/>
-    <w:lsdException w:name="Medium Grid 2 Accent 3" w:semiHidden="0" w:uiPriority="68" w:unhideWhenUsed="0"/>
-    <w:lsdException w:name="Medium Grid 3 Accent 3" w:semiHidden="0" w:uiPriority="69" w:unhideWhenUsed="0"/>
-    <w:lsdException w:name="Dark List Accent 3" w:semiHidden="0" w:uiPriority="70" w:unhideWhenUsed="0"/>
-    <w:lsdException w:name="Colorful Shading Accent 3" w:semiHidden="0" w:uiPriority="71" w:unhideWhenUsed="0"/>
-    <w:lsdException w:name="Colorful List Accent 3" w:semiHidden="0" w:uiPriority="72" w:unhideWhenUsed="0"/>
-    <w:lsdException w:name="Colorful Grid Accent 3" w:semiHidden="0" w:uiPriority="73" w:unhideWhenUsed="0"/>
-    <w:lsdException w:name="Light Shading Accent 4" w:semiHidden="0" w:uiPriority="60" w:unhideWhenUsed="0"/>
-    <w:lsdException w:name="Light List Accent 4" w:semiHidden="0" w:uiPriority="61" w:unhideWhenUsed="0"/>
-    <w:lsdException w:name="Light Grid Accent 4" w:semiHidden="0" w:uiPriority="62" w:unhideWhenUsed="0"/>
-    <w:lsdException w:name="Medium Shading 1 Accent 4" w:semiHidden="0" w:uiPriority="63" w:unhideWhenUsed="0"/>
-    <w:lsdException w:name="Medium Shading 2 Accent 4" w:semiHidden="0" w:uiPriority="64" w:unhideWhenUsed="0"/>
-    <w:lsdException w:name="Medium List 1 Accent 4" w:semiHidden="0" w:uiPriority="65" w:unhideWhenUsed="0"/>
-    <w:lsdException w:name="Medium List 2 Accent 4" w:semiHidden="0" w:uiPriority="66" w:unhideWhenUsed="0"/>
-    <w:lsdException w:name="Medium Grid 1 Accent 4" w:semiHidden="0" w:uiPriority="67" w:unhideWhenUsed="0"/>
-    <w:lsdException w:name="Medium Grid 2 Accent 4" w:semiHidden="0" w:uiPriority="68" w:unhideWhenUsed="0"/>
-    <w:lsdException w:name="Medium Grid 3 Accent 4" w:semiHidden="0" w:uiPriority="69" w:unhideWhenUsed="0"/>
-    <w:lsdException w:name="Dark List Accent 4" w:semiHidden="0" w:uiPriority="70" w:unhideWhenUsed="0"/>
-    <w:lsdException w:name="Colorful Shading Accent 4" w:semiHidden="0" w:uiPriority="71" w:unhideWhenUsed="0"/>
-    <w:lsdException w:name="Colorful List Accent 4" w:semiHidden="0" w:uiPriority="72" w:unhideWhenUsed="0"/>
-    <w:lsdException w:name="Colorful Grid Accent 4" w:semiHidden="0" w:uiPriority="73" w:unhideWhenUsed="0"/>
-    <w:lsdException w:name="Light Shading Accent 5" w:semiHidden="0" w:uiPriority="60" w:unhideWhenUsed="0"/>
-    <w:lsdException w:name="Light List Accent 5" w:semiHidden="0" w:uiPriority="61" w:unhideWhenUsed="0"/>
-    <w:lsdException w:name="Light Grid Accent 5" w:semiHidden="0" w:uiPriority="62" w:unhideWhenUsed="0"/>
-    <w:lsdException w:name="Medium Shading 1 Accent 5" w:semiHidden="0" w:uiPriority="63" w:unhideWhenUsed="0"/>
-    <w:lsdException w:name="Medium Shading 2 Accent 5" w:semiHidden="0" w:uiPriority="64" w:unhideWhenUsed="0"/>
-    <w:lsdException w:name="Medium List 1 Accent 5" w:semiHidden="0" w:uiPriority="65" w:unhideWhenUsed="0"/>
-    <w:lsdException w:name="Medium List 2 Accent 5" w:semiHidden="0" w:uiPriority="66" w:unhideWhenUsed="0"/>
-    <w:lsdException w:name="Medium Grid 1 Accent 5" w:semiHidden="0" w:uiPriority="67" w:unhideWhenUsed="0"/>
-    <w:lsdException w:name="Medium Grid 2 Accent 5" w:semiHidden="0" w:uiPriority="68" w:unhideWhenUsed="0"/>
-    <w:lsdException w:name="Medium Grid 3 Accent 5" w:semiHidden="0" w:uiPriority="69" w:unhideWhenUsed="0"/>
-    <w:lsdException w:name="Dark List Accent 5" w:semiHidden="0" w:uiPriority="70" w:unhideWhenUsed="0"/>
-    <w:lsdException w:name="Colorful Shading Accent 5" w:semiHidden="0" w:uiPriority="71" w:unhideWhenUsed="0"/>
-    <w:lsdException w:name="Colorful List Accent 5" w:semiHidden="0" w:uiPriority="72" w:unhideWhenUsed="0"/>
-    <w:lsdException w:name="Colorful Grid Accent 5" w:semiHidden="0" w:uiPriority="73" w:unhideWhenUsed="0"/>
-    <w:lsdException w:name="Light Shading Accent 6" w:semiHidden="0" w:uiPriority="60" w:unhideWhenUsed="0"/>
-    <w:lsdException w:name="Light List Accent 6" w:semiHidden="0" w:uiPriority="61" w:unhideWhenUsed="0"/>
-    <w:lsdException w:name="Light Grid Accent 6" w:semiHidden="0" w:uiPriority="62" w:unhideWhenUsed="0"/>
-    <w:lsdException w:name="Medium Shading 1 Accent 6" w:semiHidden="0" w:uiPriority="63" w:unhideWhenUsed="0"/>
-    <w:lsdException w:name="Medium Shading 2 Accent 6" w:semiHidden="0" w:uiPriority="64" w:unhideWhenUsed="0"/>
-    <w:lsdException w:name="Medium List 1 Accent 6" w:semiHidden="0" w:uiPriority="65" w:unhideWhenUsed="0"/>
-    <w:lsdException w:name="Medium List 2 Accent 6" w:semiHidden="0" w:uiPriority="66" w:unhideWhenUsed="0"/>
-    <w:lsdException w:name="Medium Grid 1 Accent 6" w:semiHidden="0" w:uiPriority="67" w:unhideWhenUsed="0"/>
-    <w:lsdException w:name="Medium Grid 2 Accent 6" w:semiHidden="0" w:uiPriority="68" w:unhideWhenUsed="0"/>
-    <w:lsdException w:name="Medium Grid 3 Accent 6" w:semiHidden="0" w:uiPriority="69" w:unhideWhenUsed="0"/>
-    <w:lsdException w:name="Dark List Accent 6" w:semiHidden="0" w:uiPriority="70" w:unhideWhenUsed="0"/>
-    <w:lsdException w:name="Colorful Shading Accent 6" w:semiHidden="0" w:uiPriority="71" w:unhideWhenUsed="0"/>
-    <w:lsdException w:name="Colorful List Accent 6" w:semiHidden="0" w:uiPriority="72" w:unhideWhenUsed="0"/>
-    <w:lsdException w:name="Colorful Grid Accent 6" w:semiHidden="0" w:uiPriority="73" w:unhideWhenUsed="0"/>
-    <w:lsdException w:name="Subtle Emphasis" w:semiHidden="0" w:uiPriority="19" w:unhideWhenUsed="0" w:qFormat="1"/>
-    <w:lsdException w:name="Intense Emphasis" w:semiHidden="0" w:uiPriority="21" w:unhideWhenUsed="0" w:qFormat="1"/>
-    <w:lsdException w:name="Subtle Reference" w:semiHidden="0" w:uiPriority="31" w:unhideWhenUsed="0" w:qFormat="1"/>
-    <w:lsdException w:name="Intense Reference" w:semiHidden="0" w:uiPriority="32" w:unhideWhenUsed="0" w:qFormat="1"/>
-    <w:lsdException w:name="Book Title" w:semiHidden="0" w:uiPriority="33" w:unhideWhenUsed="0" w:qFormat="1"/>
-    <w:lsdException w:name="Bibliography" w:uiPriority="37"/>
-    <w:lsdException w:name="TOC Heading" w:uiPriority="39" w:qFormat="1"/>
-  </w:latentStyles>
-  <w:style w:type="paragraph" w:default="1" w:styleId="Normal">
-    <w:name w:val="Normal"/>
+  <w:style w:type="paragraph" w:customStyle="1" w:styleId="Picture">
+    <w:name w:val="Picture"/>
+    <w:basedOn w:val="Normal"/>
+    <w:link w:val="PictureChar"/>
     <w:qFormat/>
-    <w:rsid w:val="00984166"/>
+    <w:rsid w:val="004B10CD"/>
+    <w:pPr>
+      <w:keepNext/>
+      <w:spacing w:before="280"/>
+    </w:pPr>
+    <w:rPr>
+      <w:noProof/>
+      <w:lang w:bidi="ar-SA"/>
+    </w:rPr>
   </w:style>
-  <w:style w:type="character" w:default="1" w:styleId="DefaultParagraphFont">
-    <w:name w:val="Default Paragraph Font"/>
-    <w:uiPriority w:val="1"/>
-    <w:semiHidden/>
-    <w:unhideWhenUsed/>
-  </w:style>
-  <w:style w:type="table" w:default="1" w:styleId="TableNormal">
-    <w:name w:val="Normal Table"/>
-    <w:uiPriority w:val="99"/>
-    <w:semiHidden/>
-    <w:unhideWhenUsed/>
-    <w:qFormat/>
-    <w:tblPr>
-      <w:tblInd w:w="0" w:type="dxa"/>
-      <w:tblCellMar>
-        <w:top w:w="0" w:type="dxa"/>
-        <w:left w:w="108" w:type="dxa"/>
-        <w:bottom w:w="0" w:type="dxa"/>
-        <w:right w:w="108" w:type="dxa"/>
-      </w:tblCellMar>
-    </w:tblPr>
-  </w:style>
-  <w:style w:type="numbering" w:default="1" w:styleId="NoList">
-    <w:name w:val="No List"/>
-    <w:uiPriority w:val="99"/>
-    <w:semiHidden/>
-    <w:unhideWhenUsed/>
-  </w:style>
-  <w:style w:type="paragraph" w:customStyle="1" w:styleId="B9DDFCD87E5449D4BB36361ACEED93C8">
-    <w:name w:val="B9DDFCD87E5449D4BB36361ACEED93C8"/>
-    <w:rsid w:val="002D26BC"/>
-  </w:style>
-  <w:style w:type="paragraph" w:customStyle="1" w:styleId="9A1525A7B3B341D9BD1F2CBD7D21C839">
-    <w:name w:val="9A1525A7B3B341D9BD1F2CBD7D21C839"/>
-    <w:rsid w:val="002D26BC"/>
-  </w:style>
-  <w:style w:type="paragraph" w:customStyle="1" w:styleId="1F424922A8A54703BD1C41853E79CD9C">
-    <w:name w:val="1F424922A8A54703BD1C41853E79CD9C"/>
-    <w:rsid w:val="002D26BC"/>
-  </w:style>
-  <w:style w:type="paragraph" w:customStyle="1" w:styleId="74B73FFE447D4EF2A72F4E1C4DF9BC56">
-    <w:name w:val="74B73FFE447D4EF2A72F4E1C4DF9BC56"/>
-    <w:rsid w:val="002D26BC"/>
-  </w:style>
-  <w:style w:type="paragraph" w:customStyle="1" w:styleId="0EC52C17B3B349B5A0FC9A2F275F57BF">
-    <w:name w:val="0EC52C17B3B349B5A0FC9A2F275F57BF"/>
-    <w:rsid w:val="002D26BC"/>
-  </w:style>
-  <w:style w:type="paragraph" w:customStyle="1" w:styleId="F173DA4A25FB4E289161168FD0FE970A">
-    <w:name w:val="F173DA4A25FB4E289161168FD0FE970A"/>
-    <w:rsid w:val="002D26BC"/>
-  </w:style>
-  <w:style w:type="paragraph" w:customStyle="1" w:styleId="46DA5B3EBC864C7382DCD745CCF38603">
-    <w:name w:val="46DA5B3EBC864C7382DCD745CCF38603"/>
-    <w:rsid w:val="002D26BC"/>
-  </w:style>
-  <w:style w:type="paragraph" w:customStyle="1" w:styleId="BB7957E6E112442DA07A364791F997B5">
-    <w:name w:val="BB7957E6E112442DA07A364791F997B5"/>
-    <w:rsid w:val="002D26BC"/>
-  </w:style>
-  <w:style w:type="paragraph" w:customStyle="1" w:styleId="5879910847894F5AACB5DC17309D2239">
-    <w:name w:val="5879910847894F5AACB5DC17309D2239"/>
-    <w:rsid w:val="002D26BC"/>
-  </w:style>
-  <w:style w:type="paragraph" w:customStyle="1" w:styleId="E004D946BE934C45995A0435C6BC2CDB">
-    <w:name w:val="E004D946BE934C45995A0435C6BC2CDB"/>
-    <w:rsid w:val="002D26BC"/>
-  </w:style>
-  <w:style w:type="paragraph" w:customStyle="1" w:styleId="FCC588548E1A476D9F6C4411510C3ED8">
-    <w:name w:val="FCC588548E1A476D9F6C4411510C3ED8"/>
-    <w:rsid w:val="002D26BC"/>
-  </w:style>
-  <w:style w:type="paragraph" w:customStyle="1" w:styleId="B186D6ADCDD84EFA984CC33CDADE6F4E">
-    <w:name w:val="B186D6ADCDD84EFA984CC33CDADE6F4E"/>
-    <w:rsid w:val="002D26BC"/>
-  </w:style>
-  <w:style w:type="paragraph" w:customStyle="1" w:styleId="43B08A7E643B4BCC9C4C25F42648D382">
-    <w:name w:val="43B08A7E643B4BCC9C4C25F42648D382"/>
-    <w:rsid w:val="002D26BC"/>
-  </w:style>
-  <w:style w:type="paragraph" w:customStyle="1" w:styleId="F30096B19C9043FE842E21F1B186F2DA">
-    <w:name w:val="F30096B19C9043FE842E21F1B186F2DA"/>
-    <w:rsid w:val="002D26BC"/>
-  </w:style>
-  <w:style w:type="paragraph" w:customStyle="1" w:styleId="6C5B467973934A4380669A7982CB3E63">
-    <w:name w:val="6C5B467973934A4380669A7982CB3E63"/>
-    <w:rsid w:val="002D26BC"/>
-  </w:style>
-  <w:style w:type="paragraph" w:customStyle="1" w:styleId="C278AAF7B08F4462A2FEB02F82F2908B">
-    <w:name w:val="C278AAF7B08F4462A2FEB02F82F2908B"/>
-    <w:rsid w:val="002D26BC"/>
-  </w:style>
-  <w:style w:type="paragraph" w:customStyle="1" w:styleId="169D8EE4A1C24135891EE39E10BC7371">
-    <w:name w:val="169D8EE4A1C24135891EE39E10BC7371"/>
-    <w:rsid w:val="002D26BC"/>
-  </w:style>
-  <w:style w:type="paragraph" w:customStyle="1" w:styleId="BE4A158A2D694ADFABEAE899C57A7F79">
-    <w:name w:val="BE4A158A2D694ADFABEAE899C57A7F79"/>
-    <w:rsid w:val="002D26BC"/>
-  </w:style>
-  <w:style w:type="paragraph" w:customStyle="1" w:styleId="F5371D1155A545ECB57C8FA5CFD2CC66">
-    <w:name w:val="F5371D1155A545ECB57C8FA5CFD2CC66"/>
-    <w:rsid w:val="002D26BC"/>
-  </w:style>
-  <w:style w:type="paragraph" w:customStyle="1" w:styleId="A151DEB99FF44952ACE8D4C884D5DE93">
-    <w:name w:val="A151DEB99FF44952ACE8D4C884D5DE93"/>
-    <w:rsid w:val="002D26BC"/>
-  </w:style>
-  <w:style w:type="paragraph" w:customStyle="1" w:styleId="F6E1CE0552464D878EB92DC34654C99C">
-    <w:name w:val="F6E1CE0552464D878EB92DC34654C99C"/>
-    <w:rsid w:val="002D26BC"/>
-  </w:style>
-  <w:style w:type="paragraph" w:customStyle="1" w:styleId="9959E67276444A548BC360475C1D0FF1">
-    <w:name w:val="9959E67276444A548BC360475C1D0FF1"/>
-    <w:rsid w:val="002D26BC"/>
-  </w:style>
-  <w:style w:type="paragraph" w:customStyle="1" w:styleId="8757E5FD983949799B12ECFC84B7CDB0">
-    <w:name w:val="8757E5FD983949799B12ECFC84B7CDB0"/>
-    <w:rsid w:val="002D26BC"/>
-  </w:style>
-  <w:style w:type="paragraph" w:customStyle="1" w:styleId="87D83C707B4241BFB6D231A8E5D1FF65">
-    <w:name w:val="87D83C707B4241BFB6D231A8E5D1FF65"/>
-    <w:rsid w:val="002D26BC"/>
-  </w:style>
-  <w:style w:type="paragraph" w:customStyle="1" w:styleId="AC0E20A1BADE4DB6A689C55D66CDD5D7">
-    <w:name w:val="AC0E20A1BADE4DB6A689C55D66CDD5D7"/>
-    <w:rsid w:val="002D26BC"/>
-  </w:style>
-  <w:style w:type="paragraph" w:customStyle="1" w:styleId="02411F835A5544E1A9F246E3C4F7DA5C">
-    <w:name w:val="02411F835A5544E1A9F246E3C4F7DA5C"/>
-    <w:rsid w:val="002D26BC"/>
-  </w:style>
-  <w:style w:type="paragraph" w:customStyle="1" w:styleId="98493BB043294D9098D41111F83D1A26">
-    <w:name w:val="98493BB043294D9098D41111F83D1A26"/>
-    <w:rsid w:val="002D26BC"/>
-  </w:style>
-  <w:style w:type="paragraph" w:customStyle="1" w:styleId="6DD0F2522F8C495697A56EB5F47B607B">
-    <w:name w:val="6DD0F2522F8C495697A56EB5F47B607B"/>
-    <w:rsid w:val="002D26BC"/>
-  </w:style>
-  <w:style w:type="paragraph" w:customStyle="1" w:styleId="783AD3DAC1184B00A9C38DD16663030A">
-    <w:name w:val="783AD3DAC1184B00A9C38DD16663030A"/>
-    <w:rsid w:val="002D26BC"/>
+  <w:style w:type="character" w:customStyle="1" w:styleId="PictureChar">
+    <w:name w:val="Picture Char"/>
+    <w:basedOn w:val="DefaultParagraphFont"/>
+    <w:link w:val="Picture"/>
+    <w:rsid w:val="004B10CD"/>
+    <w:rPr>
+      <w:noProof/>
+      <w:lang w:bidi="ar-SA"/>
+    </w:rPr>
   </w:style>
 </w:styles>
-</file>
-
-<file path=word/glossary/webSettings.xml><?xml version="1.0" encoding="utf-8"?>
-<w:webSettings xmlns:r="http://schemas.openxmlformats.org/officeDocument/2006/relationships" xmlns:w="http://schemas.openxmlformats.org/wordprocessingml/2006/main">
-  <w:optimizeForBrowser/>
-</w:webSettings>
 </file>
 
 <file path=word/theme/theme1.xml><?xml version="1.0" encoding="utf-8"?>
@@ -10009,7 +9742,7 @@
 </file>
 
 <file path=customXml/itemProps2.xml><?xml version="1.0" encoding="utf-8"?>
-<ds:datastoreItem xmlns:ds="http://schemas.openxmlformats.org/officeDocument/2006/customXml" ds:itemID="{ACA936F9-BE7D-4682-BEA4-CE907F2119F9}">
+<ds:datastoreItem xmlns:ds="http://schemas.openxmlformats.org/officeDocument/2006/customXml" ds:itemID="{5FE15AB9-E624-4004-ABA4-2C067545A9C1}">
   <ds:schemaRefs>
     <ds:schemaRef ds:uri="http://schemas.openxmlformats.org/officeDocument/2006/bibliography"/>
   </ds:schemaRefs>

</xml_diff>